<commit_message>
oop: lab 7 progress
</commit_message>
<xml_diff>
--- a/12/oop/classcreation/report.docx
+++ b/12/oop/classcreation/report.docx
@@ -1024,36 +1024,6 @@
         <w:shd w:fill="ffffff" w:val="clear"/>
         <w:spacing w:after="280" w:before="0" w:line="240" w:lineRule="auto"/>
         <w:ind w:left="0" w:right="0" w:firstLine="0"/>
-        <w:jc w:val="center"/>
-        <w:rPr>
-          <w:rFonts w:ascii="Times New Roman" w:cs="Times New Roman" w:eastAsia="Times New Roman" w:hAnsi="Times New Roman"/>
-          <w:color w:val="1d2125"/>
-          <w:sz w:val="28"/>
-          <w:szCs w:val="28"/>
-        </w:rPr>
-      </w:pPr>
-      <w:r>
-        <w:rPr>
-          <w:rtl w:val="0"/>
-        </w:rPr>
-      </w:r>
-    </w:p>
-    <w:p>
-      <w:pPr>
-        <w:keepNext w:val="0"/>
-        <w:keepLines w:val="0"/>
-        <w:pageBreakBefore w:val="0"/>
-        <w:widowControl w:val="1"/>
-        <w:pBdr>
-          <w:top w:space="0" w:sz="0" w:val="nil"/>
-          <w:left w:space="0" w:sz="0" w:val="nil"/>
-          <w:bottom w:space="0" w:sz="0" w:val="nil"/>
-          <w:right w:space="0" w:sz="0" w:val="nil"/>
-          <w:between w:space="0" w:sz="0" w:val="nil"/>
-        </w:pBdr>
-        <w:shd w:fill="ffffff" w:val="clear"/>
-        <w:spacing w:after="280" w:before="0" w:line="240" w:lineRule="auto"/>
-        <w:ind w:left="0" w:right="0" w:firstLine="0"/>
         <w:jc w:val="left"/>
         <w:rPr>
           <w:rFonts w:ascii="Times New Roman" w:cs="Times New Roman" w:eastAsia="Times New Roman" w:hAnsi="Times New Roman"/>
@@ -1251,6 +1221,32 @@
           <w:highlight w:val="white"/>
         </w:rPr>
       </w:pPr>
+      <w:r>
+        <w:rPr>
+          <w:rtl w:val="0"/>
+        </w:rPr>
+      </w:r>
+    </w:p>
+    <w:p>
+      <w:pPr>
+        <w:pStyle w:val="Heading5"/>
+        <w:shd w:fill="ffffff" w:val="clear"/>
+        <w:spacing w:before="0" w:lineRule="auto"/>
+        <w:rPr/>
+      </w:pPr>
+      <w:bookmarkStart w:colFirst="0" w:colLast="0" w:name="_7fgwmh1yk1bl" w:id="1"/>
+      <w:bookmarkEnd w:id="1"/>
+      <w:r>
+        <w:rPr>
+          <w:rFonts w:ascii="Times New Roman" w:cs="Times New Roman" w:eastAsia="Times New Roman" w:hAnsi="Times New Roman"/>
+          <w:b w:val="1"/>
+          <w:color w:val="1d2125"/>
+          <w:sz w:val="28"/>
+          <w:szCs w:val="28"/>
+          <w:rtl w:val="0"/>
+        </w:rPr>
+        <w:t xml:space="preserve">Варіант 24 (трикутник)</w:t>
+      </w:r>
       <w:r>
         <w:rPr>
           <w:rtl w:val="0"/>
@@ -1619,18 +1615,18 @@
       <w:r>
         <w:rPr>
           <w:rFonts w:ascii="Times New Roman" w:cs="Times New Roman" w:eastAsia="Times New Roman" w:hAnsi="Times New Roman"/>
-          <w:i w:val="0"/>
-          <w:smallCaps w:val="0"/>
-          <w:strike w:val="0"/>
           <w:color w:val="1d2125"/>
           <w:sz w:val="28"/>
           <w:szCs w:val="28"/>
           <w:highlight w:val="white"/>
-          <w:u w:val="none"/>
-          <w:vertAlign w:val="baseline"/>
-          <w:rtl w:val="0"/>
-        </w:rPr>
-        <w:t xml:space="preserve">1. Клас Drib – звичайний дріб. Клас повинен містити функції-члени, які реалізовують: а)Додавання б)Віднімання в)Множення г)Ділення д)Скорочення дробу е)Задавання значень полів є)Зчитування (отримання значень полів) ж)Обертання дробу з)Введення дробу з форми и)Виведення дробу на форму.</w:t>
+          <w:rtl w:val="0"/>
+        </w:rPr>
+        <w:t xml:space="preserve">Клас Triangle – трикутник на площині (задаються довжини трьох сторін). Клас повинен містити функції-члени, які реалізовують: а)Знаходження площі трикутника б)Знаходження трьох кутів в)Знаходження периметра г)Знаходження трьох висот д)Збільшення одразу всіх трьох сторін трикутника на константу е)Задавання значень полів є)Зчитування (отримання значень полів) ж)Перевірка чи трикутник є прямокутний з)Введення трикутника з форми и)Виведення трикутника на форму.</w:t>
+      </w:r>
+      <w:r>
+        <w:rPr>
+          <w:rtl w:val="0"/>
+        </w:rPr>
       </w:r>
     </w:p>
     <w:p>
@@ -3068,7 +3064,7 @@
           <wp:inline distB="114300" distT="114300" distL="114300" distR="114300">
             <wp:extent cx="4181475" cy="3400425"/>
             <wp:effectExtent b="0" l="0" r="0" t="0"/>
-            <wp:docPr id="1" name="image1.png"/>
+            <wp:docPr id="3" name="image1.png"/>
             <a:graphic>
               <a:graphicData uri="http://schemas.openxmlformats.org/drawingml/2006/picture">
                 <pic:pic>
@@ -28508,8 +28504,16 @@
         <w:spacing w:after="0" w:line="240" w:lineRule="auto"/>
         <w:rPr>
           <w:rFonts w:ascii="Times New Roman" w:cs="Times New Roman" w:eastAsia="Times New Roman" w:hAnsi="Times New Roman"/>
-          <w:color w:val="212529"/>
-          <w:highlight w:val="white"/>
+          <w:b w:val="1"/>
+          <w:i w:val="0"/>
+          <w:smallCaps w:val="0"/>
+          <w:strike w:val="0"/>
+          <w:color w:val="1d2125"/>
+          <w:sz w:val="28"/>
+          <w:szCs w:val="28"/>
+          <w:u w:val="none"/>
+          <w:shd w:fill="auto" w:val="clear"/>
+          <w:vertAlign w:val="baseline"/>
         </w:rPr>
       </w:pPr>
       <w:r>
@@ -28521,76 +28525,6 @@
         </w:rPr>
         <w:t xml:space="preserve">}</w:t>
       </w:r>
-      <w:r>
-        <w:rPr>
-          <w:rtl w:val="0"/>
-        </w:rPr>
-      </w:r>
-    </w:p>
-    <w:p>
-      <w:pPr>
-        <w:tabs>
-          <w:tab w:val="left" w:pos="916"/>
-          <w:tab w:val="left" w:pos="1832"/>
-          <w:tab w:val="left" w:pos="2748"/>
-          <w:tab w:val="left" w:pos="3664"/>
-          <w:tab w:val="left" w:pos="4580"/>
-          <w:tab w:val="left" w:pos="5496"/>
-          <w:tab w:val="left" w:pos="6412"/>
-          <w:tab w:val="left" w:pos="7328"/>
-          <w:tab w:val="left" w:pos="8244"/>
-          <w:tab w:val="left" w:pos="9160"/>
-          <w:tab w:val="left" w:pos="10076"/>
-          <w:tab w:val="left" w:pos="10992"/>
-          <w:tab w:val="left" w:pos="11908"/>
-          <w:tab w:val="left" w:pos="12824"/>
-          <w:tab w:val="left" w:pos="13740"/>
-          <w:tab w:val="left" w:pos="14656"/>
-        </w:tabs>
-        <w:spacing w:after="0" w:line="240" w:lineRule="auto"/>
-        <w:rPr>
-          <w:rFonts w:ascii="Times New Roman" w:cs="Times New Roman" w:eastAsia="Times New Roman" w:hAnsi="Times New Roman"/>
-          <w:color w:val="212529"/>
-          <w:highlight w:val="white"/>
-        </w:rPr>
-      </w:pPr>
-      <w:r>
-        <w:rPr>
-          <w:rFonts w:ascii="Times New Roman" w:cs="Times New Roman" w:eastAsia="Times New Roman" w:hAnsi="Times New Roman"/>
-          <w:color w:val="212529"/>
-          <w:highlight w:val="white"/>
-          <w:rtl w:val="0"/>
-        </w:rPr>
-        <w:t xml:space="preserve"> </w:t>
-      </w:r>
-    </w:p>
-    <w:p>
-      <w:pPr>
-        <w:tabs>
-          <w:tab w:val="left" w:pos="916"/>
-          <w:tab w:val="left" w:pos="1832"/>
-          <w:tab w:val="left" w:pos="2748"/>
-          <w:tab w:val="left" w:pos="3664"/>
-          <w:tab w:val="left" w:pos="4580"/>
-          <w:tab w:val="left" w:pos="5496"/>
-          <w:tab w:val="left" w:pos="6412"/>
-          <w:tab w:val="left" w:pos="7328"/>
-          <w:tab w:val="left" w:pos="8244"/>
-          <w:tab w:val="left" w:pos="9160"/>
-          <w:tab w:val="left" w:pos="10076"/>
-          <w:tab w:val="left" w:pos="10992"/>
-          <w:tab w:val="left" w:pos="11908"/>
-          <w:tab w:val="left" w:pos="12824"/>
-          <w:tab w:val="left" w:pos="13740"/>
-          <w:tab w:val="left" w:pos="14656"/>
-        </w:tabs>
-        <w:spacing w:after="0" w:line="240" w:lineRule="auto"/>
-        <w:rPr>
-          <w:rFonts w:ascii="Times New Roman" w:cs="Times New Roman" w:eastAsia="Times New Roman" w:hAnsi="Times New Roman"/>
-          <w:sz w:val="20"/>
-          <w:szCs w:val="20"/>
-        </w:rPr>
-      </w:pPr>
       <w:r>
         <w:rPr>
           <w:rtl w:val="0"/>
@@ -28613,71 +28547,53 @@
         <w:shd w:fill="ffffff" w:val="clear"/>
         <w:spacing w:after="280" w:before="0" w:line="240" w:lineRule="auto"/>
         <w:ind w:left="0" w:right="0" w:firstLine="0"/>
-        <w:jc w:val="center"/>
-        <w:rPr>
-          <w:rFonts w:ascii="Times New Roman" w:cs="Times New Roman" w:eastAsia="Times New Roman" w:hAnsi="Times New Roman"/>
-          <w:b w:val="1"/>
+        <w:rPr>
+          <w:rFonts w:ascii="Times New Roman" w:cs="Times New Roman" w:eastAsia="Times New Roman" w:hAnsi="Times New Roman"/>
+          <w:color w:val="1d2125"/>
+          <w:sz w:val="20"/>
+          <w:szCs w:val="20"/>
+        </w:rPr>
+      </w:pPr>
+      <w:r>
+        <w:rPr>
+          <w:rFonts w:ascii="Times New Roman" w:cs="Times New Roman" w:eastAsia="Times New Roman" w:hAnsi="Times New Roman"/>
           <w:i w:val="0"/>
           <w:smallCaps w:val="0"/>
           <w:strike w:val="0"/>
           <w:color w:val="1d2125"/>
-          <w:sz w:val="28"/>
-          <w:szCs w:val="28"/>
+          <w:sz w:val="20"/>
+          <w:szCs w:val="20"/>
           <w:u w:val="none"/>
           <w:shd w:fill="auto" w:val="clear"/>
           <w:vertAlign w:val="baseline"/>
-        </w:rPr>
-      </w:pPr>
-      <w:r>
-        <w:rPr>
-          <w:rtl w:val="0"/>
-        </w:rPr>
-      </w:r>
-    </w:p>
-    <w:p>
-      <w:pPr>
-        <w:keepNext w:val="0"/>
-        <w:keepLines w:val="0"/>
-        <w:pageBreakBefore w:val="0"/>
-        <w:widowControl w:val="1"/>
-        <w:pBdr>
-          <w:top w:space="0" w:sz="0" w:val="nil"/>
-          <w:left w:space="0" w:sz="0" w:val="nil"/>
-          <w:bottom w:space="0" w:sz="0" w:val="nil"/>
-          <w:right w:space="0" w:sz="0" w:val="nil"/>
-          <w:between w:space="0" w:sz="0" w:val="nil"/>
-        </w:pBdr>
-        <w:shd w:fill="ffffff" w:val="clear"/>
-        <w:spacing w:after="280" w:before="0" w:line="240" w:lineRule="auto"/>
-        <w:ind w:left="0" w:right="0" w:firstLine="0"/>
-        <w:jc w:val="center"/>
-        <w:rPr>
-          <w:rFonts w:ascii="Times New Roman" w:cs="Times New Roman" w:eastAsia="Times New Roman" w:hAnsi="Times New Roman"/>
-          <w:b w:val="1"/>
-          <w:i w:val="0"/>
-          <w:smallCaps w:val="0"/>
-          <w:strike w:val="0"/>
+          <w:rtl w:val="0"/>
+        </w:rPr>
+        <w:t xml:space="preserve">Рис.1. </w:t>
+      </w:r>
+      <w:r>
+        <w:rPr>
+          <w:rFonts w:ascii="Times New Roman" w:cs="Times New Roman" w:eastAsia="Times New Roman" w:hAnsi="Times New Roman"/>
           <w:color w:val="1d2125"/>
-          <w:sz w:val="28"/>
-          <w:szCs w:val="28"/>
-          <w:u w:val="none"/>
-          <w:shd w:fill="auto" w:val="clear"/>
-          <w:vertAlign w:val="baseline"/>
-        </w:rPr>
-      </w:pPr>
-      <w:r>
-        <w:rPr>
-          <w:rFonts w:ascii="Times New Roman" w:cs="Times New Roman" w:eastAsia="Times New Roman" w:hAnsi="Times New Roman"/>
-          <w:b w:val="1"/>
-          <w:color w:val="1d2125"/>
-          <w:sz w:val="28"/>
-          <w:szCs w:val="28"/>
-        </w:rPr>
+          <w:sz w:val="20"/>
+          <w:szCs w:val="20"/>
+          <w:rtl w:val="0"/>
+        </w:rPr>
+        <w:t xml:space="preserve">Робота програми (обчислення характеристик трикутника)</w:t>
+      </w:r>
+      <w:r>
         <w:drawing>
-          <wp:inline distB="114300" distT="114300" distL="114300" distR="114300">
-            <wp:extent cx="6120455" cy="3695700"/>
+          <wp:anchor allowOverlap="1" behindDoc="0" distB="114300" distT="114300" distL="114300" distR="114300" hidden="0" layoutInCell="1" locked="0" relativeHeight="0" simplePos="0">
+            <wp:simplePos x="0" y="0"/>
+            <wp:positionH relativeFrom="column">
+              <wp:posOffset>1</wp:posOffset>
+            </wp:positionH>
+            <wp:positionV relativeFrom="paragraph">
+              <wp:posOffset>163209</wp:posOffset>
+            </wp:positionV>
+            <wp:extent cx="6120455" cy="7399043"/>
             <wp:effectExtent b="0" l="0" r="0" t="0"/>
-            <wp:docPr id="2" name="image2.png"/>
+            <wp:wrapTopAndBottom distB="114300" distT="114300"/>
+            <wp:docPr id="1" name="image2.png"/>
             <a:graphic>
               <a:graphicData uri="http://schemas.openxmlformats.org/drawingml/2006/picture">
                 <pic:pic>
@@ -28695,7 +28611,7 @@
                   <pic:spPr>
                     <a:xfrm>
                       <a:off x="0" y="0"/>
-                      <a:ext cx="6120455" cy="3695700"/>
+                      <a:ext cx="6120455" cy="7399043"/>
                     </a:xfrm>
                     <a:prstGeom prst="rect"/>
                     <a:ln/>
@@ -28703,13 +28619,8 @@
                 </pic:pic>
               </a:graphicData>
             </a:graphic>
-          </wp:inline>
+          </wp:anchor>
         </w:drawing>
-      </w:r>
-      <w:r>
-        <w:rPr>
-          <w:rtl w:val="0"/>
-        </w:rPr>
       </w:r>
     </w:p>
     <w:p>
@@ -28728,46 +28639,108 @@
         <w:shd w:fill="ffffff" w:val="clear"/>
         <w:spacing w:after="280" w:before="0" w:line="240" w:lineRule="auto"/>
         <w:ind w:left="0" w:right="0" w:firstLine="0"/>
-        <w:jc w:val="center"/>
-        <w:rPr>
-          <w:rFonts w:ascii="Times New Roman" w:cs="Times New Roman" w:eastAsia="Times New Roman" w:hAnsi="Times New Roman"/>
-          <w:b w:val="1"/>
-          <w:i w:val="0"/>
-          <w:smallCaps w:val="0"/>
-          <w:strike w:val="0"/>
-          <w:color w:val="1d2125"/>
-          <w:sz w:val="28"/>
-          <w:szCs w:val="28"/>
-          <w:u w:val="none"/>
-          <w:shd w:fill="auto" w:val="clear"/>
-          <w:vertAlign w:val="baseline"/>
-        </w:rPr>
-      </w:pPr>
-      <w:r>
-        <w:rPr>
-          <w:rFonts w:ascii="Times New Roman" w:cs="Times New Roman" w:eastAsia="Times New Roman" w:hAnsi="Times New Roman"/>
-          <w:i w:val="0"/>
-          <w:smallCaps w:val="0"/>
-          <w:strike w:val="0"/>
+        <w:rPr>
+          <w:rFonts w:ascii="Times New Roman" w:cs="Times New Roman" w:eastAsia="Times New Roman" w:hAnsi="Times New Roman"/>
           <w:color w:val="1d2125"/>
           <w:sz w:val="20"/>
           <w:szCs w:val="20"/>
-          <w:u w:val="none"/>
-          <w:shd w:fill="auto" w:val="clear"/>
-          <w:vertAlign w:val="baseline"/>
-          <w:rtl w:val="0"/>
-        </w:rPr>
-        <w:t xml:space="preserve">Рис.1. Робота </w:t>
-      </w:r>
-      <w:r>
+        </w:rPr>
+      </w:pPr>
+      <w:r>
+        <w:rPr>
+          <w:rtl w:val="0"/>
+        </w:rPr>
+      </w:r>
+    </w:p>
+    <w:p>
+      <w:pPr>
+        <w:keepNext w:val="0"/>
+        <w:keepLines w:val="0"/>
+        <w:pageBreakBefore w:val="0"/>
+        <w:widowControl w:val="1"/>
+        <w:pBdr>
+          <w:top w:space="0" w:sz="0" w:val="nil"/>
+          <w:left w:space="0" w:sz="0" w:val="nil"/>
+          <w:bottom w:space="0" w:sz="0" w:val="nil"/>
+          <w:right w:space="0" w:sz="0" w:val="nil"/>
+          <w:between w:space="0" w:sz="0" w:val="nil"/>
+        </w:pBdr>
+        <w:shd w:fill="ffffff" w:val="clear"/>
+        <w:spacing w:after="280" w:before="0" w:line="240" w:lineRule="auto"/>
+        <w:ind w:left="0" w:right="0" w:firstLine="0"/>
         <w:rPr>
           <w:rFonts w:ascii="Times New Roman" w:cs="Times New Roman" w:eastAsia="Times New Roman" w:hAnsi="Times New Roman"/>
           <w:color w:val="1d2125"/>
           <w:sz w:val="20"/>
           <w:szCs w:val="20"/>
-          <w:rtl w:val="0"/>
-        </w:rPr>
-        <w:t xml:space="preserve">програми</w:t>
+        </w:rPr>
+      </w:pPr>
+      <w:r>
+        <w:rPr>
+          <w:rtl w:val="0"/>
+        </w:rPr>
+      </w:r>
+    </w:p>
+    <w:p>
+      <w:pPr>
+        <w:shd w:fill="ffffff" w:val="clear"/>
+        <w:spacing w:after="280" w:line="240" w:lineRule="auto"/>
+        <w:rPr>
+          <w:rFonts w:ascii="Times New Roman" w:cs="Times New Roman" w:eastAsia="Times New Roman" w:hAnsi="Times New Roman"/>
+          <w:color w:val="1d2125"/>
+          <w:sz w:val="20"/>
+          <w:szCs w:val="20"/>
+        </w:rPr>
+      </w:pPr>
+      <w:r>
+        <w:rPr>
+          <w:rFonts w:ascii="Times New Roman" w:cs="Times New Roman" w:eastAsia="Times New Roman" w:hAnsi="Times New Roman"/>
+          <w:color w:val="1d2125"/>
+          <w:sz w:val="20"/>
+          <w:szCs w:val="20"/>
+        </w:rPr>
+        <w:drawing>
+          <wp:inline distB="114300" distT="114300" distL="114300" distR="114300">
+            <wp:extent cx="6120455" cy="7429500"/>
+            <wp:effectExtent b="0" l="0" r="0" t="0"/>
+            <wp:docPr id="2" name="image3.png"/>
+            <a:graphic>
+              <a:graphicData uri="http://schemas.openxmlformats.org/drawingml/2006/picture">
+                <pic:pic>
+                  <pic:nvPicPr>
+                    <pic:cNvPr id="0" name="image3.png"/>
+                    <pic:cNvPicPr preferRelativeResize="0"/>
+                  </pic:nvPicPr>
+                  <pic:blipFill>
+                    <a:blip r:embed="rId8"/>
+                    <a:srcRect b="0" l="0" r="0" t="0"/>
+                    <a:stretch>
+                      <a:fillRect/>
+                    </a:stretch>
+                  </pic:blipFill>
+                  <pic:spPr>
+                    <a:xfrm>
+                      <a:off x="0" y="0"/>
+                      <a:ext cx="6120455" cy="7429500"/>
+                    </a:xfrm>
+                    <a:prstGeom prst="rect"/>
+                    <a:ln/>
+                  </pic:spPr>
+                </pic:pic>
+              </a:graphicData>
+            </a:graphic>
+          </wp:inline>
+        </w:drawing>
+      </w:r>
+      <w:r>
+        <w:rPr>
+          <w:rFonts w:ascii="Times New Roman" w:cs="Times New Roman" w:eastAsia="Times New Roman" w:hAnsi="Times New Roman"/>
+          <w:color w:val="1d2125"/>
+          <w:sz w:val="20"/>
+          <w:szCs w:val="20"/>
+          <w:rtl w:val="0"/>
+        </w:rPr>
+        <w:t xml:space="preserve">Рис.2. Робота програми (збільшення сторін трикутника)</w:t>
       </w:r>
       <w:r>
         <w:rPr>

</xml_diff>